<commit_message>
Documtent Changes And Veranstalter Register
</commit_message>
<xml_diff>
--- a/Documents/ChangeManagement.docx
+++ b/Documents/ChangeManagement.docx
@@ -66,21 +66,6 @@
     </w:p>
     <w:p>
       <w:r>
-        <w:t xml:space="preserve">Wann: </w:t>
-      </w:r>
-      <w:r>
-        <w:tab/>
-      </w:r>
-      <w:r>
-        <w:tab/>
-      </w:r>
-      <w:r>
-        <w:tab/>
-        <w:t>30.05.2018</w:t>
-      </w:r>
-    </w:p>
-    <w:p>
-      <w:r>
         <w:t>Wie:</w:t>
       </w:r>
       <w:r>
@@ -93,12 +78,39 @@
         <w:tab/>
         <w:t>Fragments auf Aktivitäten ändern.</w:t>
       </w:r>
-      <w:bookmarkStart w:id="0" w:name="_GoBack"/>
-      <w:bookmarkEnd w:id="0"/>
+    </w:p>
+    <w:p>
+      <w:r>
+        <w:t xml:space="preserve">Erkannt am: </w:t>
+      </w:r>
+      <w:r>
+        <w:tab/>
+      </w:r>
+      <w:r>
+        <w:tab/>
+        <w:t>09.05.2018</w:t>
+      </w:r>
+    </w:p>
+    <w:p>
+      <w:r>
+        <w:t>Voraussichtlich fertig am:</w:t>
+      </w:r>
+      <w:r>
+        <w:tab/>
+        <w:t>14.05.2018</w:t>
+      </w:r>
     </w:p>
     <w:p>
       <w:r>
         <w:t xml:space="preserve">Datum der Fertigstellung: </w:t>
+      </w:r>
+      <w:r>
+        <w:tab/>
+      </w:r>
+      <w:bookmarkStart w:id="0" w:name="_GoBack"/>
+      <w:bookmarkEnd w:id="0"/>
+      <w:r>
+        <w:t>16.05.2018</w:t>
       </w:r>
     </w:p>
     <w:p/>

</xml_diff>